<commit_message>
allegedly working script in local
</commit_message>
<xml_diff>
--- a/CITI_Template.docx
+++ b/CITI_Template.docx
@@ -120,19 +120,11 @@
           <w:lang w:val="it-IT"/>
         </w:rPr>
       </w:pPr>
-      <w:proofErr w:type="spellStart"/>
       <w:r>
         <w:rPr>
           <w:lang w:val="it-IT"/>
         </w:rPr>
-        <w:t>Attention</w:t>
-      </w:r>
-      <w:proofErr w:type="spellEnd"/>
-      <w:r>
-        <w:rPr>
-          <w:lang w:val="it-IT"/>
-        </w:rPr>
-        <w:t xml:space="preserve">: </w:t>
+        <w:t xml:space="preserve">Attention: </w:t>
       </w:r>
       <w:r>
         <w:rPr>
@@ -355,24 +347,11 @@
       <w:r>
         <w:t xml:space="preserve"> instruction to prepare, complete, authenticate and issue </w:t>
       </w:r>
-      <w:proofErr w:type="gramStart"/>
-      <w:r>
-        <w:t>a</w:t>
-      </w:r>
-      <w:proofErr w:type="gramEnd"/>
-      <w:r>
-        <w:t xml:space="preserve"> Eni </w:t>
-      </w:r>
-      <w:r>
-        <w:t xml:space="preserve">Global Note (in accordance with the terms of the Agency Agreement) and give instructions to Euroclear and/or </w:t>
-      </w:r>
-      <w:proofErr w:type="spellStart"/>
-      <w:r>
-        <w:t>Clearstream</w:t>
-      </w:r>
-      <w:proofErr w:type="spellEnd"/>
-      <w:r>
-        <w:t>, Luxembourg in order for you to:</w:t>
+      <w:r>
+        <w:t xml:space="preserve">a Eni </w:t>
+      </w:r>
+      <w:r>
+        <w:t>Global Note (in accordance with the terms of the Agency Agreement) and give instructions to Euroclear and/or Clearstream, Luxembourg in order for you to:</w:t>
       </w:r>
     </w:p>
     <w:p>
@@ -404,59 +383,23 @@
           <w:bCs/>
           <w:highlight w:val="yellow"/>
         </w:rPr>
-        <w:t>{{</w:t>
-      </w:r>
-      <w:proofErr w:type="spellStart"/>
+        <w:t>{{dealerFull}}</w:t>
+      </w:r>
       <w:r>
         <w:rPr>
           <w:b/>
           <w:bCs/>
           <w:highlight w:val="yellow"/>
         </w:rPr>
-        <w:t>dealerFull</w:t>
-      </w:r>
-      <w:proofErr w:type="spellEnd"/>
+        <w:t xml:space="preserve"> </w:t>
+      </w:r>
       <w:r>
         <w:rPr>
           <w:b/>
           <w:bCs/>
           <w:highlight w:val="yellow"/>
         </w:rPr>
-        <w:t>}}</w:t>
-      </w:r>
-      <w:r>
-        <w:rPr>
-          <w:b/>
-          <w:bCs/>
-          <w:highlight w:val="yellow"/>
-        </w:rPr>
-        <w:t xml:space="preserve"> </w:t>
-      </w:r>
-      <w:r>
-        <w:rPr>
-          <w:b/>
-          <w:bCs/>
-          <w:highlight w:val="yellow"/>
-        </w:rPr>
-        <w:t>with Euroclear/</w:t>
-      </w:r>
-      <w:proofErr w:type="spellStart"/>
-      <w:r>
-        <w:rPr>
-          <w:b/>
-          <w:bCs/>
-          <w:highlight w:val="yellow"/>
-        </w:rPr>
-        <w:t>Clearstream</w:t>
-      </w:r>
-      <w:proofErr w:type="spellEnd"/>
-      <w:r>
-        <w:rPr>
-          <w:b/>
-          <w:bCs/>
-          <w:highlight w:val="yellow"/>
-        </w:rPr>
-        <w:t>, Luxembourg</w:t>
+        <w:t>with Euroclear/Clearstream, Luxembourg</w:t>
       </w:r>
       <w:r>
         <w:rPr>
@@ -754,21 +697,7 @@
               <w:rPr>
                 <w:highlight w:val="yellow"/>
               </w:rPr>
-              <w:t>{{</w:t>
-            </w:r>
-            <w:proofErr w:type="spellStart"/>
-            <w:r>
-              <w:rPr>
-                <w:highlight w:val="yellow"/>
-              </w:rPr>
-              <w:t>issue_date</w:t>
-            </w:r>
-            <w:proofErr w:type="spellEnd"/>
-            <w:r>
-              <w:rPr>
-                <w:highlight w:val="yellow"/>
-              </w:rPr>
-              <w:t>}}</w:t>
+              <w:t>{{issue_date}}</w:t>
             </w:r>
           </w:p>
         </w:tc>
@@ -810,21 +739,7 @@
               <w:rPr>
                 <w:highlight w:val="yellow"/>
               </w:rPr>
-              <w:t>{{</w:t>
-            </w:r>
-            <w:proofErr w:type="spellStart"/>
-            <w:r>
-              <w:rPr>
-                <w:highlight w:val="yellow"/>
-              </w:rPr>
-              <w:t>trade_date</w:t>
-            </w:r>
-            <w:proofErr w:type="spellEnd"/>
-            <w:r>
-              <w:rPr>
-                <w:highlight w:val="yellow"/>
-              </w:rPr>
-              <w:t>}}</w:t>
+              <w:t>{{trade_date}}</w:t>
             </w:r>
           </w:p>
         </w:tc>
@@ -1396,21 +1311,7 @@
               <w:rPr>
                 <w:highlight w:val="yellow"/>
               </w:rPr>
-              <w:t>{{</w:t>
-            </w:r>
-            <w:proofErr w:type="spellStart"/>
-            <w:r>
-              <w:rPr>
-                <w:highlight w:val="yellow"/>
-              </w:rPr>
-              <w:t>maturity_date</w:t>
-            </w:r>
-            <w:proofErr w:type="spellEnd"/>
-            <w:r>
-              <w:rPr>
-                <w:highlight w:val="yellow"/>
-              </w:rPr>
-              <w:t>}}</w:t>
+              <w:t>{{maturity_date}}</w:t>
             </w:r>
           </w:p>
         </w:tc>
@@ -1600,43 +1501,41 @@
               <w:rPr>
                 <w:highlight w:val="yellow"/>
               </w:rPr>
-              <w:t>{{proceeds}}</w:t>
-            </w:r>
-          </w:p>
-        </w:tc>
-      </w:tr>
-      <w:tr>
-        <w:tc>
-          <w:tcPr>
-            <w:tcW w:w="236" w:type="dxa"/>
-            <w:shd w:val="clear" w:color="auto" w:fill="auto"/>
-          </w:tcPr>
-          <w:p>
-            <w:pPr>
-              <w:pStyle w:val="Table1"/>
-              <w:rPr>
-                <w:highlight w:val="yellow"/>
-              </w:rPr>
-            </w:pPr>
-            <w:r>
-              <w:rPr>
-                <w:highlight w:val="yellow"/>
-              </w:rPr>
-              <w:t xml:space="preserve">Dealer’s Euroclear/ </w:t>
-            </w:r>
-            <w:proofErr w:type="spellStart"/>
-            <w:r>
-              <w:rPr>
-                <w:highlight w:val="yellow"/>
-              </w:rPr>
-              <w:t>Clearstream</w:t>
-            </w:r>
-            <w:proofErr w:type="spellEnd"/>
-            <w:r>
-              <w:rPr>
-                <w:highlight w:val="yellow"/>
-              </w:rPr>
-              <w:t>, Luxembourg/NBB Securities Settlement System/[Other] account to which Notes are to be credited:</w:t>
+              <w:t>{{</w:t>
+            </w:r>
+            <w:r>
+              <w:rPr>
+                <w:highlight w:val="yellow"/>
+              </w:rPr>
+              <w:t>principal</w:t>
+            </w:r>
+            <w:r>
+              <w:rPr>
+                <w:highlight w:val="yellow"/>
+              </w:rPr>
+              <w:t>}}</w:t>
+            </w:r>
+          </w:p>
+        </w:tc>
+      </w:tr>
+      <w:tr>
+        <w:tc>
+          <w:tcPr>
+            <w:tcW w:w="236" w:type="dxa"/>
+            <w:shd w:val="clear" w:color="auto" w:fill="auto"/>
+          </w:tcPr>
+          <w:p>
+            <w:pPr>
+              <w:pStyle w:val="Table1"/>
+              <w:rPr>
+                <w:highlight w:val="yellow"/>
+              </w:rPr>
+            </w:pPr>
+            <w:r>
+              <w:rPr>
+                <w:highlight w:val="yellow"/>
+              </w:rPr>
+              <w:t>Dealer’s Euroclear/ Clearstream, Luxembourg/NBB Securities Settlement System/[Other] account to which Notes are to be credited:</w:t>
             </w:r>
           </w:p>
         </w:tc>
@@ -1656,21 +1555,7 @@
               <w:rPr>
                 <w:highlight w:val="yellow"/>
               </w:rPr>
-              <w:t>{{</w:t>
-            </w:r>
-            <w:proofErr w:type="spellStart"/>
-            <w:r>
-              <w:rPr>
-                <w:highlight w:val="yellow"/>
-              </w:rPr>
-              <w:t>dealerCode</w:t>
-            </w:r>
-            <w:proofErr w:type="spellEnd"/>
-            <w:r>
-              <w:rPr>
-                <w:highlight w:val="yellow"/>
-              </w:rPr>
-              <w:t>}}</w:t>
+              <w:t>{{dealerCode}}</w:t>
             </w:r>
           </w:p>
         </w:tc>
@@ -1697,13 +1582,8 @@
           </w:tcPr>
           <w:p>
             <w:r>
-              <w:t>Non-</w:t>
-            </w:r>
-            <w:proofErr w:type="spellStart"/>
-            <w:r>
-              <w:t>syndicated</w:t>
-            </w:r>
-            <w:proofErr w:type="spellEnd"/>
+              <w:t>Non-syndicated</w:t>
+            </w:r>
           </w:p>
         </w:tc>
       </w:tr>
@@ -1814,21 +1694,7 @@
               <w:rPr>
                 <w:lang w:val="en-US"/>
               </w:rPr>
-              <w:t xml:space="preserve">New Global Note intended to be held in a manner which would allow </w:t>
-            </w:r>
-            <w:proofErr w:type="spellStart"/>
-            <w:r>
-              <w:rPr>
-                <w:lang w:val="en-US"/>
-              </w:rPr>
-              <w:t>Eurosystem</w:t>
-            </w:r>
-            <w:proofErr w:type="spellEnd"/>
-            <w:r>
-              <w:rPr>
-                <w:lang w:val="en-US"/>
-              </w:rPr>
-              <w:t xml:space="preserve"> eligibility:</w:t>
+              <w:t>New Global Note intended to be held in a manner which would allow Eurosystem eligibility:</w:t>
             </w:r>
           </w:p>
         </w:tc>
@@ -2029,21 +1895,7 @@
               <w:rPr>
                 <w:highlight w:val="yellow"/>
               </w:rPr>
-              <w:t>{{</w:t>
-            </w:r>
-            <w:proofErr w:type="spellStart"/>
-            <w:r>
-              <w:rPr>
-                <w:highlight w:val="yellow"/>
-              </w:rPr>
-              <w:t>dealerCode</w:t>
-            </w:r>
-            <w:proofErr w:type="spellEnd"/>
-            <w:r>
-              <w:rPr>
-                <w:highlight w:val="yellow"/>
-              </w:rPr>
-              <w:t>}}</w:t>
+              <w:t>{{dealerCode}}</w:t>
             </w:r>
           </w:p>
           <w:p>
@@ -2142,15 +1994,7 @@
         <w:t xml:space="preserve"> </w:t>
       </w:r>
       <w:r>
-        <w:t>{{</w:t>
-      </w:r>
-      <w:proofErr w:type="spellStart"/>
-      <w:r>
-        <w:t>trade_date</w:t>
-      </w:r>
-      <w:proofErr w:type="spellEnd"/>
-      <w:r>
-        <w:t>}}</w:t>
+        <w:t>{{trade_date}}</w:t>
       </w:r>
     </w:p>
     <w:p>
@@ -2361,27 +2205,7 @@
           <w:lang w:val="en-US"/>
         </w:rPr>
         <w:tab/>
-        <w:t xml:space="preserve">A separate fax or email is to be sent in respect of each Dealer to which Notes are to be issued. Repeat this information (numbering consecutively) if Notes of more than one tenor are to be issued to </w:t>
-      </w:r>
-      <w:proofErr w:type="gramStart"/>
-      <w:r>
-        <w:rPr>
-          <w:rFonts w:eastAsia="SimSun"/>
-          <w:sz w:val="16"/>
-          <w:szCs w:val="16"/>
-          <w:lang w:val="en-US"/>
-        </w:rPr>
-        <w:t>an</w:t>
-      </w:r>
-      <w:proofErr w:type="gramEnd"/>
-      <w:r>
-        <w:rPr>
-          <w:rFonts w:eastAsia="SimSun"/>
-          <w:sz w:val="16"/>
-          <w:szCs w:val="16"/>
-          <w:lang w:val="en-US"/>
-        </w:rPr>
-        <w:t xml:space="preserve"> Dealer.</w:t>
+        <w:t>A separate fax or email is to be sent in respect of each Dealer to which Notes are to be issued. Repeat this information (numbering consecutively) if Notes of more than one tenor are to be issued to an Dealer.</w:t>
       </w:r>
     </w:p>
   </w:footnote>
@@ -2411,25 +2235,7 @@
           <w:szCs w:val="16"/>
         </w:rPr>
         <w:tab/>
-        <w:t xml:space="preserve">Delete </w:t>
-      </w:r>
-      <w:proofErr w:type="spellStart"/>
-      <w:r>
-        <w:rPr>
-          <w:rFonts w:eastAsia="SimSun"/>
-          <w:sz w:val="16"/>
-          <w:szCs w:val="16"/>
-        </w:rPr>
-        <w:t>as</w:t>
-      </w:r>
-      <w:proofErr w:type="spellEnd"/>
-      <w:r>
-        <w:rPr>
-          <w:rFonts w:eastAsia="SimSun"/>
-          <w:sz w:val="16"/>
-          <w:szCs w:val="16"/>
-        </w:rPr>
-        <w:t xml:space="preserve"> appropriate.</w:t>
+        <w:t>Delete as appropriate.</w:t>
       </w:r>
     </w:p>
   </w:footnote>

</xml_diff>